<commit_message>
version 3 1er entregable + peticion + informe
</commit_message>
<xml_diff>
--- a/doc/Documento de Análisis/1er entregable/2.0 - Primer entregable - Gestión de la Configuración del Software.docx
+++ b/doc/Documento de Análisis/1er entregable/2.0 - Primer entregable - Gestión de la Configuración del Software.docx
@@ -53503,7 +53503,7 @@
               <w:sz w:val="17"/>
               <w:szCs w:val="17"/>
             </w:rPr>
-            <w:t>09</w:t>
+            <w:t>14</w:t>
           </w:r>
           <w:r>
             <w:rPr>
@@ -53521,7 +53521,7 @@
               <w:sz w:val="17"/>
               <w:szCs w:val="17"/>
             </w:rPr>
-            <w:t>8</w:t>
+            <w:t>6</w:t>
           </w:r>
           <w:r>
             <w:rPr>
@@ -54061,7 +54061,7 @@
               <w:sz w:val="17"/>
               <w:szCs w:val="17"/>
             </w:rPr>
-            <w:t>09</w:t>
+            <w:t>14</w:t>
           </w:r>
           <w:r>
             <w:rPr>
@@ -54079,7 +54079,7 @@
               <w:sz w:val="17"/>
               <w:szCs w:val="17"/>
             </w:rPr>
-            <w:t>8</w:t>
+            <w:t>6</w:t>
           </w:r>
           <w:r>
             <w:rPr>
@@ -54620,7 +54620,7 @@
               <w:sz w:val="17"/>
               <w:szCs w:val="17"/>
             </w:rPr>
-            <w:t>09</w:t>
+            <w:t>14</w:t>
           </w:r>
           <w:r>
             <w:rPr>
@@ -54638,7 +54638,7 @@
               <w:sz w:val="17"/>
               <w:szCs w:val="17"/>
             </w:rPr>
-            <w:t>8</w:t>
+            <w:t>6</w:t>
           </w:r>
           <w:r>
             <w:rPr>

</xml_diff>